<commit_message>
Code for Week 6 is added. Log books are updated accordingly.
</commit_message>
<xml_diff>
--- a/Week10/LABlogbook.docx
+++ b/Week10/LABlogbook.docx
@@ -53,25 +53,7 @@
           <w:sz w:val="24"/>
           <w:szCs w:val="24"/>
         </w:rPr>
-        <w:t xml:space="preserve">1-DataFrame: This data structure keeps data as a </w:t>
-      </w:r>
-      <w:proofErr w:type="gramStart"/>
-      <w:r>
-        <w:rPr>
-          <w:rFonts w:ascii="Times New Roman" w:hAnsi="Times New Roman" w:cs="Times New Roman"/>
-          <w:sz w:val="24"/>
-          <w:szCs w:val="24"/>
-        </w:rPr>
-        <w:t>two dimensional</w:t>
-      </w:r>
-      <w:proofErr w:type="gramEnd"/>
-      <w:r>
-        <w:rPr>
-          <w:rFonts w:ascii="Times New Roman" w:hAnsi="Times New Roman" w:cs="Times New Roman"/>
-          <w:sz w:val="24"/>
-          <w:szCs w:val="24"/>
-        </w:rPr>
-        <w:t xml:space="preserve"> array/table.</w:t>
+        <w:t>1-DataFrame: This data structure keeps data as a two dimensional array/table.</w:t>
       </w:r>
     </w:p>
     <w:p>
@@ -151,43 +133,7 @@
           <w:sz w:val="24"/>
           <w:szCs w:val="24"/>
         </w:rPr>
-        <w:t>4-</w:t>
-      </w:r>
-      <w:proofErr w:type="gramStart"/>
-      <w:r>
-        <w:rPr>
-          <w:rFonts w:ascii="Times New Roman" w:hAnsi="Times New Roman" w:cs="Times New Roman"/>
-          <w:sz w:val="24"/>
-          <w:szCs w:val="24"/>
-        </w:rPr>
-        <w:t>merge(</w:t>
-      </w:r>
-      <w:proofErr w:type="gramEnd"/>
-      <w:r>
-        <w:rPr>
-          <w:rFonts w:ascii="Times New Roman" w:hAnsi="Times New Roman" w:cs="Times New Roman"/>
-          <w:sz w:val="24"/>
-          <w:szCs w:val="24"/>
-        </w:rPr>
-        <w:t>left, </w:t>
-      </w:r>
-      <w:proofErr w:type="gramStart"/>
-      <w:r>
-        <w:rPr>
-          <w:rFonts w:ascii="Times New Roman" w:hAnsi="Times New Roman" w:cs="Times New Roman"/>
-          <w:sz w:val="24"/>
-          <w:szCs w:val="24"/>
-        </w:rPr>
-        <w:t>right[</w:t>
-      </w:r>
-      <w:proofErr w:type="gramEnd"/>
-      <w:r>
-        <w:rPr>
-          <w:rFonts w:ascii="Times New Roman" w:hAnsi="Times New Roman" w:cs="Times New Roman"/>
-          <w:sz w:val="24"/>
-          <w:szCs w:val="24"/>
-        </w:rPr>
-        <w:t>, how, on, </w:t>
+        <w:t>4-merge(left, right[, how, on, </w:t>
       </w:r>
       <w:proofErr w:type="spellStart"/>
       <w:r>
@@ -241,25 +187,7 @@
           <w:sz w:val="24"/>
           <w:szCs w:val="24"/>
         </w:rPr>
-        <w:t>5-read_</w:t>
-      </w:r>
-      <w:proofErr w:type="gramStart"/>
-      <w:r>
-        <w:rPr>
-          <w:rFonts w:ascii="Times New Roman" w:hAnsi="Times New Roman" w:cs="Times New Roman"/>
-          <w:sz w:val="24"/>
-          <w:szCs w:val="24"/>
-        </w:rPr>
-        <w:t>csv(</w:t>
-      </w:r>
-      <w:proofErr w:type="gramEnd"/>
-      <w:r>
-        <w:rPr>
-          <w:rFonts w:ascii="Times New Roman" w:hAnsi="Times New Roman" w:cs="Times New Roman"/>
-          <w:sz w:val="24"/>
-          <w:szCs w:val="24"/>
-        </w:rPr>
-        <w:t>): This general function reads the data from a csv file.</w:t>
+        <w:t>5-read_csv(): This general function reads the data from a csv file.</w:t>
       </w:r>
     </w:p>
     <w:p>
@@ -449,7 +377,7 @@
           <w:noProof/>
         </w:rPr>
         <w:drawing>
-          <wp:inline distT="0" distB="0" distL="0" distR="0" wp14:anchorId="25C0718B" wp14:editId="13185373">
+          <wp:inline distT="0" distB="0" distL="0" distR="0" wp14:anchorId="25C0718B" wp14:editId="141A2565">
             <wp:extent cx="6370040" cy="4770120"/>
             <wp:effectExtent l="0" t="0" r="0" b="0"/>
             <wp:docPr id="1568981901" name="Resim 1" descr="metin, ekran görüntüsü, çizgi, sayı, numara içeren bir resim&#10;&#10;Yapay zeka tarafından oluşturulan içerik yanlış olabilir."/>
@@ -533,7 +461,7 @@
         </w:rPr>
         <w:lastRenderedPageBreak/>
         <w:drawing>
-          <wp:inline distT="0" distB="0" distL="0" distR="0" wp14:anchorId="5591073D" wp14:editId="0A91B6A3">
+          <wp:inline distT="0" distB="0" distL="0" distR="0" wp14:anchorId="5591073D" wp14:editId="02AF248F">
             <wp:extent cx="6492150" cy="4861560"/>
             <wp:effectExtent l="0" t="0" r="4445" b="0"/>
             <wp:docPr id="945396344" name="Resim 2" descr="metin, ekran görüntüsü, çizgi, sayı, numara içeren bir resim&#10;&#10;Yapay zeka tarafından oluşturulan içerik yanlış olabilir."/>
@@ -852,29 +780,82 @@
     </w:p>
     <w:p>
       <w:pPr>
-        <w:jc w:val="both"/>
-        <w:rPr>
-          <w:sz w:val="44"/>
-          <w:szCs w:val="44"/>
-          <w:u w:val="single"/>
-        </w:rPr>
-      </w:pPr>
-    </w:p>
-    <w:p>
-      <w:pPr>
-        <w:jc w:val="both"/>
-        <w:rPr>
-          <w:sz w:val="44"/>
-          <w:szCs w:val="44"/>
-          <w:u w:val="single"/>
-        </w:rPr>
-      </w:pPr>
-      <w:r>
-        <w:rPr>
-          <w:sz w:val="44"/>
-          <w:szCs w:val="44"/>
-          <w:u w:val="single"/>
-        </w:rPr>
+        <w:jc w:val="center"/>
+        <w:rPr>
+          <w:sz w:val="44"/>
+          <w:szCs w:val="44"/>
+          <w:u w:val="single"/>
+        </w:rPr>
+      </w:pPr>
+      <w:r>
+        <w:rPr>
+          <w:noProof/>
+        </w:rPr>
+        <w:drawing>
+          <wp:inline distT="0" distB="0" distL="0" distR="0" wp14:anchorId="3F92EBE4" wp14:editId="027059DB">
+            <wp:extent cx="5010150" cy="3128645"/>
+            <wp:effectExtent l="0" t="0" r="0" b="0"/>
+            <wp:docPr id="1850004693" name="Resim 1" descr="metin, diyagram, çizgi, öykü gelişim çizgisi; kumpas; grafiğini çıkarma içeren bir resim&#10;&#10;Yapay zeka tarafından oluşturulan içerik yanlış olabilir."/>
+            <wp:cNvGraphicFramePr>
+              <a:graphicFrameLocks xmlns:a="http://schemas.openxmlformats.org/drawingml/2006/main" noChangeAspect="1"/>
+            </wp:cNvGraphicFramePr>
+            <a:graphic xmlns:a="http://schemas.openxmlformats.org/drawingml/2006/main">
+              <a:graphicData uri="http://schemas.openxmlformats.org/drawingml/2006/picture">
+                <pic:pic xmlns:pic="http://schemas.openxmlformats.org/drawingml/2006/picture">
+                  <pic:nvPicPr>
+                    <pic:cNvPr id="1850004693" name="Resim 1" descr="metin, diyagram, çizgi, öykü gelişim çizgisi; kumpas; grafiğini çıkarma içeren bir resim&#10;&#10;Yapay zeka tarafından oluşturulan içerik yanlış olabilir."/>
+                    <pic:cNvPicPr>
+                      <a:picLocks noChangeAspect="1"/>
+                    </pic:cNvPicPr>
+                  </pic:nvPicPr>
+                  <pic:blipFill>
+                    <a:blip r:embed="rId11"/>
+                    <a:stretch>
+                      <a:fillRect/>
+                    </a:stretch>
+                  </pic:blipFill>
+                  <pic:spPr>
+                    <a:xfrm>
+                      <a:off x="0" y="0"/>
+                      <a:ext cx="5010150" cy="3128645"/>
+                    </a:xfrm>
+                    <a:prstGeom prst="rect">
+                      <a:avLst/>
+                    </a:prstGeom>
+                  </pic:spPr>
+                </pic:pic>
+              </a:graphicData>
+            </a:graphic>
+          </wp:inline>
+        </w:drawing>
+      </w:r>
+    </w:p>
+    <w:p>
+      <w:pPr>
+        <w:jc w:val="both"/>
+        <w:rPr>
+          <w:sz w:val="44"/>
+          <w:szCs w:val="44"/>
+          <w:u w:val="single"/>
+        </w:rPr>
+      </w:pPr>
+    </w:p>
+    <w:p>
+      <w:pPr>
+        <w:jc w:val="both"/>
+        <w:rPr>
+          <w:sz w:val="44"/>
+          <w:szCs w:val="44"/>
+          <w:u w:val="single"/>
+        </w:rPr>
+      </w:pPr>
+      <w:r>
+        <w:rPr>
+          <w:sz w:val="44"/>
+          <w:szCs w:val="44"/>
+          <w:u w:val="single"/>
+        </w:rPr>
+        <w:lastRenderedPageBreak/>
         <w:t>Lab 7</w:t>
       </w:r>
     </w:p>
@@ -907,7 +888,7 @@
                     <pic:cNvPicPr/>
                   </pic:nvPicPr>
                   <pic:blipFill>
-                    <a:blip r:embed="rId11"/>
+                    <a:blip r:embed="rId12"/>
                     <a:stretch>
                       <a:fillRect/>
                     </a:stretch>
@@ -967,7 +948,7 @@
                     <pic:cNvPicPr/>
                   </pic:nvPicPr>
                   <pic:blipFill>
-                    <a:blip r:embed="rId12"/>
+                    <a:blip r:embed="rId13"/>
                     <a:stretch>
                       <a:fillRect/>
                     </a:stretch>
@@ -1004,7 +985,6 @@
           <w:sz w:val="24"/>
           <w:szCs w:val="24"/>
         </w:rPr>
-        <w:lastRenderedPageBreak/>
         <w:drawing>
           <wp:inline distT="0" distB="0" distL="0" distR="0" wp14:anchorId="5BF48E1E" wp14:editId="6B69BF3B">
             <wp:extent cx="2697480" cy="2697480"/>
@@ -1023,7 +1003,7 @@
                     </pic:cNvPicPr>
                   </pic:nvPicPr>
                   <pic:blipFill>
-                    <a:blip r:embed="rId13">
+                    <a:blip r:embed="rId14">
                       <a:extLst>
                         <a:ext uri="{28A0092B-C50C-407E-A947-70E740481C1C}">
                           <a14:useLocalDpi xmlns:a14="http://schemas.microsoft.com/office/drawing/2010/main" val="0"/>
@@ -1082,7 +1062,7 @@
                     <pic:cNvPicPr/>
                   </pic:nvPicPr>
                   <pic:blipFill rotWithShape="1">
-                    <a:blip r:embed="rId14"/>
+                    <a:blip r:embed="rId15"/>
                     <a:srcRect l="2608" t="4000" r="4616" b="3670"/>
                     <a:stretch/>
                   </pic:blipFill>
@@ -1222,7 +1202,6 @@
           <w:lang w:val="tr-TR"/>
         </w:rPr>
       </w:pPr>
-      <w:proofErr w:type="gramStart"/>
       <w:r>
         <w:rPr>
           <w:rFonts w:ascii="Times New Roman" w:hAnsi="Times New Roman" w:cs="Times New Roman"/>
@@ -1230,9 +1209,8 @@
           <w:szCs w:val="32"/>
           <w:lang w:val="tr-TR"/>
         </w:rPr>
-        <w:t>p</w:t>
-      </w:r>
-      <w:proofErr w:type="gramEnd"/>
+        <w:t>p = 7</w:t>
+      </w:r>
       <w:r>
         <w:rPr>
           <w:rFonts w:ascii="Times New Roman" w:hAnsi="Times New Roman" w:cs="Times New Roman"/>
@@ -1240,7 +1218,7 @@
           <w:szCs w:val="32"/>
           <w:lang w:val="tr-TR"/>
         </w:rPr>
-        <w:t xml:space="preserve"> = 7</w:t>
+        <w:t xml:space="preserve">, </w:t>
       </w:r>
       <w:r>
         <w:rPr>
@@ -1249,7 +1227,7 @@
           <w:szCs w:val="32"/>
           <w:lang w:val="tr-TR"/>
         </w:rPr>
-        <w:t xml:space="preserve">, </w:t>
+        <w:t>g = 13</w:t>
       </w:r>
       <w:r>
         <w:rPr>
@@ -1258,7 +1236,7 @@
           <w:szCs w:val="32"/>
           <w:lang w:val="tr-TR"/>
         </w:rPr>
-        <w:t>g = 13</w:t>
+        <w:t xml:space="preserve">, </w:t>
       </w:r>
       <w:r>
         <w:rPr>
@@ -1267,7 +1245,7 @@
           <w:szCs w:val="32"/>
           <w:lang w:val="tr-TR"/>
         </w:rPr>
-        <w:t xml:space="preserve">, </w:t>
+        <w:t>s =  1</w:t>
       </w:r>
       <w:r>
         <w:rPr>
@@ -1276,9 +1254,9 @@
           <w:szCs w:val="32"/>
           <w:lang w:val="tr-TR"/>
         </w:rPr>
-        <w:t xml:space="preserve">s </w:t>
-      </w:r>
-      <w:proofErr w:type="gramStart"/>
+        <w:t xml:space="preserve">, </w:t>
+      </w:r>
+      <w:proofErr w:type="spellStart"/>
       <w:r>
         <w:rPr>
           <w:rFonts w:ascii="Times New Roman" w:hAnsi="Times New Roman" w:cs="Times New Roman"/>
@@ -1286,9 +1264,9 @@
           <w:szCs w:val="32"/>
           <w:lang w:val="tr-TR"/>
         </w:rPr>
-        <w:t>=  1</w:t>
-      </w:r>
-      <w:proofErr w:type="gramEnd"/>
+        <w:t>private</w:t>
+      </w:r>
+      <w:proofErr w:type="spellEnd"/>
       <w:r>
         <w:rPr>
           <w:rFonts w:ascii="Times New Roman" w:hAnsi="Times New Roman" w:cs="Times New Roman"/>
@@ -1296,7 +1274,7 @@
           <w:szCs w:val="32"/>
           <w:lang w:val="tr-TR"/>
         </w:rPr>
-        <w:t xml:space="preserve">, </w:t>
+        <w:t xml:space="preserve"> </w:t>
       </w:r>
       <w:proofErr w:type="spellStart"/>
       <w:r>
@@ -1306,7 +1284,7 @@
           <w:szCs w:val="32"/>
           <w:lang w:val="tr-TR"/>
         </w:rPr>
-        <w:t>private</w:t>
+        <w:t>key</w:t>
       </w:r>
       <w:proofErr w:type="spellEnd"/>
       <w:r>
@@ -1316,54 +1294,35 @@
           <w:szCs w:val="32"/>
           <w:lang w:val="tr-TR"/>
         </w:rPr>
-        <w:t xml:space="preserve"> </w:t>
-      </w:r>
-      <w:proofErr w:type="spellStart"/>
-      <w:r>
+        <w:t xml:space="preserve"> a = 18</w:t>
+      </w:r>
+    </w:p>
+    <w:p>
+      <w:pPr>
         <w:rPr>
           <w:rFonts w:ascii="Times New Roman" w:hAnsi="Times New Roman" w:cs="Times New Roman"/>
           <w:sz w:val="32"/>
           <w:szCs w:val="32"/>
           <w:lang w:val="tr-TR"/>
         </w:rPr>
-        <w:t>key</w:t>
-      </w:r>
-      <w:proofErr w:type="spellEnd"/>
-      <w:r>
-        <w:rPr>
-          <w:rFonts w:ascii="Times New Roman" w:hAnsi="Times New Roman" w:cs="Times New Roman"/>
-          <w:sz w:val="32"/>
-          <w:szCs w:val="32"/>
-          <w:lang w:val="tr-TR"/>
-        </w:rPr>
-        <w:t xml:space="preserve"> a = 18</w:t>
-      </w:r>
-    </w:p>
-    <w:p>
-      <w:pPr>
-        <w:rPr>
-          <w:rFonts w:ascii="Times New Roman" w:hAnsi="Times New Roman" w:cs="Times New Roman"/>
-          <w:sz w:val="32"/>
-          <w:szCs w:val="32"/>
-          <w:lang w:val="tr-TR"/>
-        </w:rPr>
-      </w:pPr>
-    </w:p>
-    <w:p>
-      <w:pPr>
-        <w:jc w:val="both"/>
-        <w:rPr>
-          <w:sz w:val="44"/>
-          <w:szCs w:val="44"/>
-          <w:u w:val="single"/>
-        </w:rPr>
-      </w:pPr>
-      <w:r>
-        <w:rPr>
-          <w:sz w:val="44"/>
-          <w:szCs w:val="44"/>
-          <w:u w:val="single"/>
-        </w:rPr>
+      </w:pPr>
+    </w:p>
+    <w:p>
+      <w:pPr>
+        <w:jc w:val="both"/>
+        <w:rPr>
+          <w:sz w:val="44"/>
+          <w:szCs w:val="44"/>
+          <w:u w:val="single"/>
+        </w:rPr>
+      </w:pPr>
+      <w:r>
+        <w:rPr>
+          <w:sz w:val="44"/>
+          <w:szCs w:val="44"/>
+          <w:u w:val="single"/>
+        </w:rPr>
+        <w:lastRenderedPageBreak/>
         <w:t xml:space="preserve">Lab 9 </w:t>
       </w:r>
     </w:p>
@@ -1404,7 +1363,7 @@
           <w:szCs w:val="32"/>
         </w:rPr>
       </w:pPr>
-      <w:hyperlink r:id="rId15" w:history="1">
+      <w:hyperlink r:id="rId16" w:history="1">
         <w:r>
           <w:rPr>
             <w:rStyle w:val="Kpr"/>
@@ -1420,68 +1379,17 @@
       <w:pPr>
         <w:jc w:val="both"/>
         <w:rPr>
-          <w:sz w:val="32"/>
-          <w:szCs w:val="32"/>
-          <w:u w:val="single"/>
-        </w:rPr>
-      </w:pPr>
-    </w:p>
-    <w:p>
-      <w:pPr>
-        <w:jc w:val="both"/>
-        <w:rPr>
-          <w:sz w:val="32"/>
-          <w:szCs w:val="32"/>
-          <w:u w:val="single"/>
-        </w:rPr>
-      </w:pPr>
-    </w:p>
-    <w:p>
-      <w:pPr>
-        <w:jc w:val="both"/>
-        <w:rPr>
-          <w:sz w:val="32"/>
-          <w:szCs w:val="32"/>
-          <w:u w:val="single"/>
-        </w:rPr>
-      </w:pPr>
-    </w:p>
-    <w:p>
-      <w:pPr>
-        <w:jc w:val="both"/>
-        <w:rPr>
-          <w:sz w:val="44"/>
-          <w:szCs w:val="44"/>
-          <w:u w:val="single"/>
-        </w:rPr>
-      </w:pPr>
-    </w:p>
-    <w:p>
-      <w:pPr>
-        <w:jc w:val="both"/>
-        <w:rPr>
-          <w:sz w:val="44"/>
-          <w:szCs w:val="44"/>
-          <w:u w:val="single"/>
-        </w:rPr>
-      </w:pPr>
-    </w:p>
-    <w:p>
-      <w:pPr>
-        <w:jc w:val="both"/>
-        <w:rPr>
-          <w:sz w:val="44"/>
-          <w:szCs w:val="44"/>
-          <w:u w:val="single"/>
-        </w:rPr>
-      </w:pPr>
-      <w:r>
-        <w:rPr>
-          <w:sz w:val="44"/>
-          <w:szCs w:val="44"/>
-          <w:u w:val="single"/>
-        </w:rPr>
-        <w:lastRenderedPageBreak/>
+          <w:sz w:val="44"/>
+          <w:szCs w:val="44"/>
+          <w:u w:val="single"/>
+        </w:rPr>
+      </w:pPr>
+      <w:r>
+        <w:rPr>
+          <w:sz w:val="44"/>
+          <w:szCs w:val="44"/>
+          <w:u w:val="single"/>
+        </w:rPr>
         <w:t>Lab 10</w:t>
       </w:r>
     </w:p>
@@ -1519,7 +1427,7 @@
                     </pic:cNvPicPr>
                   </pic:nvPicPr>
                   <pic:blipFill>
-                    <a:blip r:embed="rId16">
+                    <a:blip r:embed="rId17">
                       <a:extLst>
                         <a:ext uri="{28A0092B-C50C-407E-A947-70E740481C1C}">
                           <a14:useLocalDpi xmlns:a14="http://schemas.microsoft.com/office/drawing/2010/main" val="0"/>
@@ -1585,7 +1493,7 @@
                     </pic:cNvPicPr>
                   </pic:nvPicPr>
                   <pic:blipFill>
-                    <a:blip r:embed="rId17" cstate="print">
+                    <a:blip r:embed="rId18" cstate="print">
                       <a:extLst>
                         <a:ext uri="{28A0092B-C50C-407E-A947-70E740481C1C}">
                           <a14:useLocalDpi xmlns:a14="http://schemas.microsoft.com/office/drawing/2010/main" val="0"/>

</xml_diff>